<commit_message>
Atualização no Template da AEP
Realizado a inclusão do RA do Gabriel Coronado.
</commit_message>
<xml_diff>
--- a/AEP - Sistemas de Estágios.docx
+++ b/AEP - Sistemas de Estágios.docx
@@ -82,29 +82,37 @@
         <w:spacing w:after="0" w:line="276" w:lineRule="auto"/>
         <w:rPr>
           <w:rFonts w:ascii="Arial" w:cs="Arial" w:eastAsia="Arial" w:hAnsi="Arial"/>
+          <w:sz w:val="24"/>
+          <w:szCs w:val="24"/>
+        </w:rPr>
+      </w:pPr>
+      <w:r>
+        <w:rPr>
+          <w:rFonts w:ascii="Arial" w:cs="Arial" w:eastAsia="Arial" w:hAnsi="Arial"/>
+          <w:sz w:val="24"/>
+          <w:szCs w:val="24"/>
+          <w:rtl w:val="0"/>
+        </w:rPr>
+        <w:t xml:space="preserve">Gabriel Phelipe Bernardo Coronado - </w:t>
+      </w:r>
+      <w:r>
+        <w:rPr>
+          <w:rFonts w:ascii="Arial" w:cs="Arial" w:eastAsia="Arial" w:hAnsi="Arial"/>
           <w:b w:val="1"/>
           <w:sz w:val="24"/>
           <w:szCs w:val="24"/>
-        </w:rPr>
-      </w:pPr>
-      <w:r>
-        <w:rPr>
-          <w:rFonts w:ascii="Arial" w:cs="Arial" w:eastAsia="Arial" w:hAnsi="Arial"/>
-          <w:sz w:val="24"/>
-          <w:szCs w:val="24"/>
-          <w:rtl w:val="0"/>
-        </w:rPr>
-        <w:t xml:space="preserve">Gabriel Phelipe Bernardo Coronado - </w:t>
-      </w:r>
-      <w:r>
-        <w:rPr>
-          <w:rFonts w:ascii="Arial" w:cs="Arial" w:eastAsia="Arial" w:hAnsi="Arial"/>
-          <w:b w:val="1"/>
-          <w:sz w:val="24"/>
-          <w:szCs w:val="24"/>
           <w:rtl w:val="0"/>
         </w:rPr>
         <w:t xml:space="preserve">RA: </w:t>
+      </w:r>
+      <w:r>
+        <w:rPr>
+          <w:rFonts w:ascii="Arial" w:cs="Arial" w:eastAsia="Arial" w:hAnsi="Arial"/>
+          <w:sz w:val="24"/>
+          <w:szCs w:val="24"/>
+          <w:rtl w:val="0"/>
+        </w:rPr>
+        <w:t xml:space="preserve">24036447-2</w:t>
       </w:r>
     </w:p>
     <w:p>
@@ -6379,17 +6387,52 @@
         <w:jc w:val="left"/>
         <w:rPr>
           <w:rFonts w:ascii="Arial" w:cs="Arial" w:eastAsia="Arial" w:hAnsi="Arial"/>
-          <w:sz w:val="24"/>
-          <w:szCs w:val="24"/>
-        </w:rPr>
-      </w:pPr>
-      <w:r>
-        <w:rPr>
-          <w:rFonts w:ascii="Arial" w:cs="Arial" w:eastAsia="Arial" w:hAnsi="Arial"/>
-          <w:rtl w:val="0"/>
-        </w:rPr>
-        <w:t xml:space="preserve">Repositório no GitHub para restantes dos anexos:</w:t>
-      </w:r>
+        </w:rPr>
+      </w:pPr>
+      <w:r>
+        <w:rPr>
+          <w:rFonts w:ascii="Arial" w:cs="Arial" w:eastAsia="Arial" w:hAnsi="Arial"/>
+          <w:rtl w:val="0"/>
+        </w:rPr>
+        <w:t xml:space="preserve">Repositório no GitHub para restantes dos anexos: </w:t>
+      </w:r>
+      <w:hyperlink r:id="rId9">
+        <w:r>
+          <w:rPr>
+            <w:rFonts w:ascii="Arial" w:cs="Arial" w:eastAsia="Arial" w:hAnsi="Arial"/>
+            <w:color w:val="1155cc"/>
+            <w:u w:val="single"/>
+            <w:rtl w:val="0"/>
+          </w:rPr>
+          <w:t xml:space="preserve">https://github.com/guilhermetofoli/aep2025.git</w:t>
+        </w:r>
+      </w:hyperlink>
+      <w:r>
+        <w:rPr>
+          <w:rtl w:val="0"/>
+        </w:rPr>
+      </w:r>
+    </w:p>
+    <w:p>
+      <w:pPr>
+        <w:spacing w:after="0" w:line="360" w:lineRule="auto"/>
+        <w:ind w:left="0" w:firstLine="0"/>
+        <w:jc w:val="left"/>
+        <w:rPr>
+          <w:rFonts w:ascii="Arial" w:cs="Arial" w:eastAsia="Arial" w:hAnsi="Arial"/>
+        </w:rPr>
+      </w:pPr>
+      <w:hyperlink r:id="rId10">
+        <w:r>
+          <w:rPr>
+            <w:rFonts w:ascii="Arial" w:cs="Arial" w:eastAsia="Arial" w:hAnsi="Arial"/>
+            <w:color w:val="1155cc"/>
+            <w:u w:val="single"/>
+            <w:rtl w:val="0"/>
+          </w:rPr>
+          <w:t xml:space="preserve">https://github.com/guilhermetofoli/aep2025</w:t>
+        </w:r>
+      </w:hyperlink>
       <w:r>
         <w:rPr>
           <w:rtl w:val="0"/>
@@ -6397,7 +6440,7 @@
       </w:r>
     </w:p>
     <w:sectPr>
-      <w:headerReference r:id="rId9" w:type="default"/>
+      <w:headerReference r:id="rId11" w:type="default"/>
       <w:pgSz w:h="16838" w:w="11906" w:orient="portrait"/>
       <w:pgMar w:bottom="1134" w:top="1134" w:left="1701" w:right="1701" w:header="708" w:footer="708"/>
       <w:pgNumType w:start="1"/>

</xml_diff>

<commit_message>
Inserido diagrama de Caso de Uso
Inserido diagrama de caso de uso do sistema de estagiários.
</commit_message>
<xml_diff>
--- a/AEP - Sistemas de Estágios.docx
+++ b/AEP - Sistemas de Estágios.docx
@@ -6261,12 +6261,12 @@
           <wp:inline distB="114300" distT="114300" distL="114300" distR="114300">
             <wp:extent cx="5399730" cy="2438400"/>
             <wp:effectExtent b="0" l="0" r="0" t="0"/>
-            <wp:docPr id="3" name="image2.jpg"/>
+            <wp:docPr id="3" name="image3.jpg"/>
             <a:graphic>
               <a:graphicData uri="http://schemas.openxmlformats.org/drawingml/2006/picture">
                 <pic:pic>
                   <pic:nvPicPr>
-                    <pic:cNvPr id="0" name="image2.jpg"/>
+                    <pic:cNvPr id="0" name="image3.jpg"/>
                     <pic:cNvPicPr preferRelativeResize="0"/>
                   </pic:nvPicPr>
                   <pic:blipFill>
@@ -6333,7 +6333,7 @@
             <wp:extent cx="6131983" cy="3644582"/>
             <wp:effectExtent b="0" l="0" r="0" t="0"/>
             <wp:wrapTopAndBottom distB="114300" distT="114300"/>
-            <wp:docPr id="4" name="image1.jpg"/>
+            <wp:docPr id="5" name="image1.jpg"/>
             <a:graphic>
               <a:graphicData uri="http://schemas.openxmlformats.org/drawingml/2006/picture">
                 <pic:pic>
@@ -6383,6 +6383,120 @@
     <w:p>
       <w:pPr>
         <w:spacing w:after="0" w:line="360" w:lineRule="auto"/>
+        <w:ind w:firstLine="1134"/>
+        <w:jc w:val="center"/>
+        <w:rPr>
+          <w:rFonts w:ascii="Arial" w:cs="Arial" w:eastAsia="Arial" w:hAnsi="Arial"/>
+          <w:sz w:val="24"/>
+          <w:szCs w:val="24"/>
+        </w:rPr>
+      </w:pPr>
+      <w:r>
+        <w:rPr>
+          <w:rtl w:val="0"/>
+        </w:rPr>
+      </w:r>
+    </w:p>
+    <w:p>
+      <w:pPr>
+        <w:spacing w:after="0" w:line="360" w:lineRule="auto"/>
+        <w:ind w:firstLine="1134"/>
+        <w:jc w:val="center"/>
+        <w:rPr>
+          <w:rFonts w:ascii="Arial" w:cs="Arial" w:eastAsia="Arial" w:hAnsi="Arial"/>
+          <w:sz w:val="24"/>
+          <w:szCs w:val="24"/>
+        </w:rPr>
+      </w:pPr>
+      <w:r>
+        <w:rPr>
+          <w:rtl w:val="0"/>
+        </w:rPr>
+      </w:r>
+      <w:r>
+        <w:drawing>
+          <wp:anchor allowOverlap="1" behindDoc="0" distB="114300" distT="114300" distL="114300" distR="114300" hidden="0" layoutInCell="1" locked="0" relativeHeight="0" simplePos="0">
+            <wp:simplePos x="0" y="0"/>
+            <wp:positionH relativeFrom="column">
+              <wp:posOffset>457200</wp:posOffset>
+            </wp:positionH>
+            <wp:positionV relativeFrom="paragraph">
+              <wp:posOffset>114300</wp:posOffset>
+            </wp:positionV>
+            <wp:extent cx="5399730" cy="3162300"/>
+            <wp:effectExtent b="0" l="0" r="0" t="0"/>
+            <wp:wrapTopAndBottom distB="114300" distT="114300"/>
+            <wp:docPr id="4" name="image4.png"/>
+            <a:graphic>
+              <a:graphicData uri="http://schemas.openxmlformats.org/drawingml/2006/picture">
+                <pic:pic>
+                  <pic:nvPicPr>
+                    <pic:cNvPr id="0" name="image4.png"/>
+                    <pic:cNvPicPr preferRelativeResize="0"/>
+                  </pic:nvPicPr>
+                  <pic:blipFill>
+                    <a:blip r:embed="rId9"/>
+                    <a:srcRect b="0" l="0" r="0" t="0"/>
+                    <a:stretch>
+                      <a:fillRect/>
+                    </a:stretch>
+                  </pic:blipFill>
+                  <pic:spPr>
+                    <a:xfrm>
+                      <a:off x="0" y="0"/>
+                      <a:ext cx="5399730" cy="3162300"/>
+                    </a:xfrm>
+                    <a:prstGeom prst="rect"/>
+                    <a:ln/>
+                  </pic:spPr>
+                </pic:pic>
+              </a:graphicData>
+            </a:graphic>
+          </wp:anchor>
+        </w:drawing>
+      </w:r>
+    </w:p>
+    <w:p>
+      <w:pPr>
+        <w:spacing w:after="0" w:line="360" w:lineRule="auto"/>
+        <w:ind w:firstLine="1134"/>
+        <w:jc w:val="center"/>
+        <w:rPr>
+          <w:rFonts w:ascii="Arial" w:cs="Arial" w:eastAsia="Arial" w:hAnsi="Arial"/>
+          <w:sz w:val="24"/>
+          <w:szCs w:val="24"/>
+        </w:rPr>
+      </w:pPr>
+      <w:r>
+        <w:rPr>
+          <w:rFonts w:ascii="Arial" w:cs="Arial" w:eastAsia="Arial" w:hAnsi="Arial"/>
+          <w:sz w:val="24"/>
+          <w:szCs w:val="24"/>
+          <w:rtl w:val="0"/>
+        </w:rPr>
+        <w:t xml:space="preserve">Diagrama de Caso de Uso</w:t>
+      </w:r>
+    </w:p>
+    <w:p>
+      <w:pPr>
+        <w:spacing w:after="0" w:line="360" w:lineRule="auto"/>
+        <w:ind w:firstLine="1134"/>
+        <w:jc w:val="center"/>
+        <w:rPr>
+          <w:rFonts w:ascii="Arial" w:cs="Arial" w:eastAsia="Arial" w:hAnsi="Arial"/>
+          <w:sz w:val="24"/>
+          <w:szCs w:val="24"/>
+        </w:rPr>
+      </w:pPr>
+      <w:r>
+        <w:rPr>
+          <w:rtl w:val="0"/>
+        </w:rPr>
+      </w:r>
+    </w:p>
+    <w:p>
+      <w:pPr>
+        <w:spacing w:after="0" w:line="360" w:lineRule="auto"/>
         <w:ind w:left="0" w:firstLine="0"/>
         <w:jc w:val="left"/>
         <w:rPr>
@@ -6394,9 +6508,19 @@
           <w:rFonts w:ascii="Arial" w:cs="Arial" w:eastAsia="Arial" w:hAnsi="Arial"/>
           <w:rtl w:val="0"/>
         </w:rPr>
-        <w:t xml:space="preserve">Repositório no GitHub para restantes dos anexos: </w:t>
-      </w:r>
-      <w:hyperlink r:id="rId9">
+        <w:t xml:space="preserve">Repositório no GitHub para restantes dos anexos, sendo eles: Fluxos Alternativo, Interface de Baixa Fidelidade, Caso de Uso;</w:t>
+      </w:r>
+    </w:p>
+    <w:p>
+      <w:pPr>
+        <w:spacing w:after="0" w:line="360" w:lineRule="auto"/>
+        <w:ind w:left="0" w:firstLine="0"/>
+        <w:jc w:val="left"/>
+        <w:rPr>
+          <w:rFonts w:ascii="Arial" w:cs="Arial" w:eastAsia="Arial" w:hAnsi="Arial"/>
+        </w:rPr>
+      </w:pPr>
+      <w:hyperlink r:id="rId10">
         <w:r>
           <w:rPr>
             <w:rFonts w:ascii="Arial" w:cs="Arial" w:eastAsia="Arial" w:hAnsi="Arial"/>
@@ -6422,7 +6546,7 @@
           <w:rFonts w:ascii="Arial" w:cs="Arial" w:eastAsia="Arial" w:hAnsi="Arial"/>
         </w:rPr>
       </w:pPr>
-      <w:hyperlink r:id="rId10">
+      <w:hyperlink r:id="rId11">
         <w:r>
           <w:rPr>
             <w:rFonts w:ascii="Arial" w:cs="Arial" w:eastAsia="Arial" w:hAnsi="Arial"/>
@@ -6430,7 +6554,7 @@
             <w:u w:val="single"/>
             <w:rtl w:val="0"/>
           </w:rPr>
-          <w:t xml:space="preserve">https://github.com/guilhermetofoli/aep2025</w:t>
+          <w:t xml:space="preserve">Repositório GitHub | AEP 2025</w:t>
         </w:r>
       </w:hyperlink>
       <w:r>
@@ -6440,7 +6564,7 @@
       </w:r>
     </w:p>
     <w:sectPr>
-      <w:headerReference r:id="rId11" w:type="default"/>
+      <w:headerReference r:id="rId12" w:type="default"/>
       <w:pgSz w:h="16838" w:w="11906" w:orient="portrait"/>
       <w:pgMar w:bottom="1134" w:top="1134" w:left="1701" w:right="1701" w:header="708" w:footer="708"/>
       <w:pgNumType w:start="1"/>
@@ -6477,12 +6601,12 @@
         <wp:inline distB="0" distT="0" distL="0" distR="0">
           <wp:extent cx="5400040" cy="1332865"/>
           <wp:effectExtent b="0" l="0" r="0" t="0"/>
-          <wp:docPr id="5" name="image3.png"/>
+          <wp:docPr id="6" name="image2.png"/>
           <a:graphic>
             <a:graphicData uri="http://schemas.openxmlformats.org/drawingml/2006/picture">
               <pic:pic>
                 <pic:nvPicPr>
-                  <pic:cNvPr id="0" name="image3.png"/>
+                  <pic:cNvPr id="0" name="image2.png"/>
                   <pic:cNvPicPr preferRelativeResize="0"/>
                 </pic:nvPicPr>
                 <pic:blipFill>

</xml_diff>

<commit_message>
Inserido RA do Gabriel Coronado
Inserido RA do Gabriel Coronado
</commit_message>
<xml_diff>
--- a/AEP - Sistemas de Estágios.docx
+++ b/AEP - Sistemas de Estágios.docx
@@ -833,6 +833,20 @@
           <w:rtl w:val="0"/>
         </w:rPr>
         <w:t xml:space="preserve">RA: </w:t>
+      </w:r>
+      <w:r>
+        <w:rPr>
+          <w:rFonts w:ascii="Arial" w:cs="Arial" w:eastAsia="Arial" w:hAnsi="Arial"/>
+          <w:sz w:val="24"/>
+          <w:szCs w:val="24"/>
+          <w:rtl w:val="0"/>
+        </w:rPr>
+        <w:t xml:space="preserve">24036447-2</w:t>
+      </w:r>
+      <w:r>
+        <w:rPr>
+          <w:rtl w:val="0"/>
+        </w:rPr>
       </w:r>
     </w:p>
     <w:p>
@@ -6261,12 +6275,12 @@
           <wp:inline distB="114300" distT="114300" distL="114300" distR="114300">
             <wp:extent cx="5399730" cy="2438400"/>
             <wp:effectExtent b="0" l="0" r="0" t="0"/>
-            <wp:docPr id="3" name="image3.jpg"/>
+            <wp:docPr id="3" name="image4.jpg"/>
             <a:graphic>
               <a:graphicData uri="http://schemas.openxmlformats.org/drawingml/2006/picture">
                 <pic:pic>
                   <pic:nvPicPr>
-                    <pic:cNvPr id="0" name="image3.jpg"/>
+                    <pic:cNvPr id="0" name="image4.jpg"/>
                     <pic:cNvPicPr preferRelativeResize="0"/>
                   </pic:nvPicPr>
                   <pic:blipFill>
@@ -6426,12 +6440,12 @@
             <wp:extent cx="5399730" cy="3162300"/>
             <wp:effectExtent b="0" l="0" r="0" t="0"/>
             <wp:wrapTopAndBottom distB="114300" distT="114300"/>
-            <wp:docPr id="4" name="image4.png"/>
+            <wp:docPr id="4" name="image2.png"/>
             <a:graphic>
               <a:graphicData uri="http://schemas.openxmlformats.org/drawingml/2006/picture">
                 <pic:pic>
                   <pic:nvPicPr>
-                    <pic:cNvPr id="0" name="image4.png"/>
+                    <pic:cNvPr id="0" name="image2.png"/>
                     <pic:cNvPicPr preferRelativeResize="0"/>
                   </pic:nvPicPr>
                   <pic:blipFill>
@@ -6601,12 +6615,12 @@
         <wp:inline distB="0" distT="0" distL="0" distR="0">
           <wp:extent cx="5400040" cy="1332865"/>
           <wp:effectExtent b="0" l="0" r="0" t="0"/>
-          <wp:docPr id="6" name="image2.png"/>
+          <wp:docPr id="6" name="image3.png"/>
           <a:graphic>
             <a:graphicData uri="http://schemas.openxmlformats.org/drawingml/2006/picture">
               <pic:pic>
                 <pic:nvPicPr>
-                  <pic:cNvPr id="0" name="image2.png"/>
+                  <pic:cNvPr id="0" name="image3.png"/>
                   <pic:cNvPicPr preferRelativeResize="0"/>
                 </pic:nvPicPr>
                 <pic:blipFill>

</xml_diff>